<commit_message>
control y soluciones 14 de abril
</commit_message>
<xml_diff>
--- a/talleres_evaluacion_2020_2021/Soluciones_taller1/Taller1_Entrega_problemas_soluciones.docx
+++ b/talleres_evaluacion_2020_2021/Soluciones_taller1/Taller1_Entrega_problemas_soluciones.docx
@@ -5536,7 +5536,7 @@
         <w:pStyle w:val="FirstParagraph"/>
       </w:pPr>
       <w:r>
-        <w:t xml:space="preserve">La propbabilidad de pelirrojo es</w:t>
+        <w:t xml:space="preserve">La probabilidad de pelirrojo es</w:t>
       </w:r>
       <w:r>
         <w:t xml:space="preserve"> </w:t>
@@ -5565,7 +5565,7 @@
         </m:f>
       </m:oMath>
       <w:r>
-        <w:t xml:space="preserve">, tener un hijo con el pelo pelirrojo se puede interperetar como un experimento Bernouilli</w:t>
+        <w:t xml:space="preserve">, tener un hijo con el pelo pelirrojo se puede interpretar como un experimento Bernouilli</w:t>
       </w:r>
       <w:r>
         <w:t xml:space="preserve"> </w:t>
@@ -5597,7 +5597,7 @@
         </m:r>
       </m:oMath>
       <w:r>
-        <w:t xml:space="preserve">, en el que el éxito es que el niño sea pelirrojo. Si consideramos los nacimienro sucesos inpedendientes del mimo experimento</w:t>
+        <w:t xml:space="preserve">, en el que el éxito es que el niño sea pelirrojo. Si consideramos los nacimientos sucesos independientes del mimo experimento</w:t>
       </w:r>
       <w:r>
         <w:t xml:space="preserve"> </w:t>
@@ -7566,7 +7566,7 @@
         <w:pStyle w:val="BodyText"/>
       </w:pPr>
       <w:r>
-        <w:t xml:space="preserve">Para el cálculo final hemo utilizado R</w:t>
+        <w:t xml:space="preserve">Para el cálculo final hemos utilizado R</w:t>
       </w:r>
     </w:p>
     <w:p>
@@ -10796,7 +10796,7 @@
         <w:t xml:space="preserve"> </w:t>
       </w:r>
       <w:r>
-        <w:t xml:space="preserve">número de tiros acertados hasta el primer fallo sigue una distribución geimétrica</w:t>
+        <w:t xml:space="preserve">número de tiros acertados hasta el primer fallo sigue una distribución geométrica</w:t>
       </w:r>
       <w:r>
         <w:t xml:space="preserve"> </w:t>

</xml_diff>